<commit_message>
Wrote ReadMe's for "Habitat temperatures.R" and "Temperature responses.R"
</commit_message>
<xml_diff>
--- a/Documentation/ReadMe5 Habitat temperatures R.docx
+++ b/Documentation/ReadMe5 Habitat temperatures R.docx
@@ -45,7 +45,18 @@
           <w:szCs w:val="22"/>
           <w:lang w:val="en-US"/>
         </w:rPr>
-        <w:t xml:space="preserve">Habitat </w:t>
+        <w:t>Habitat temperature</w:t>
+      </w:r>
+      <w:r>
+        <w:rPr>
+          <w:rFonts w:ascii="Times New Roman" w:hAnsi="Times New Roman" w:cs="Times New Roman"/>
+          <w:b/>
+          <w:bCs/>
+          <w:sz w:val="22"/>
+          <w:szCs w:val="22"/>
+          <w:lang w:val="en-US"/>
+        </w:rPr>
+        <w:t xml:space="preserve"> </w:t>
       </w:r>
       <w:proofErr w:type="spellStart"/>
       <w:proofErr w:type="gramStart"/>
@@ -58,7 +69,7 @@
           <w:szCs w:val="22"/>
           <w:lang w:val="en-US"/>
         </w:rPr>
-        <w:t>temperatures</w:t>
+        <w:t>parameter</w:t>
       </w:r>
       <w:r>
         <w:rPr>
@@ -69,6 +80,17 @@
           <w:szCs w:val="22"/>
           <w:lang w:val="en-US"/>
         </w:rPr>
+        <w:t>s</w:t>
+      </w:r>
+      <w:r>
+        <w:rPr>
+          <w:rFonts w:ascii="Times New Roman" w:hAnsi="Times New Roman" w:cs="Times New Roman"/>
+          <w:b/>
+          <w:bCs/>
+          <w:sz w:val="22"/>
+          <w:szCs w:val="22"/>
+          <w:lang w:val="en-US"/>
+        </w:rPr>
         <w:t>.R</w:t>
       </w:r>
       <w:proofErr w:type="spellEnd"/>
@@ -151,7 +173,16 @@
           <w:szCs w:val="22"/>
           <w:lang w:val="en-US"/>
         </w:rPr>
-        <w:t xml:space="preserve">Habitat </w:t>
+        <w:t>Habitat temperature</w:t>
+      </w:r>
+      <w:r>
+        <w:rPr>
+          <w:rFonts w:ascii="Times New Roman" w:hAnsi="Times New Roman" w:cs="Times New Roman"/>
+          <w:sz w:val="22"/>
+          <w:szCs w:val="22"/>
+          <w:lang w:val="en-US"/>
+        </w:rPr>
+        <w:t xml:space="preserve"> </w:t>
       </w:r>
       <w:proofErr w:type="spellStart"/>
       <w:proofErr w:type="gramStart"/>
@@ -162,7 +193,16 @@
           <w:szCs w:val="22"/>
           <w:lang w:val="en-US"/>
         </w:rPr>
-        <w:t>temperatures</w:t>
+        <w:t>parameter</w:t>
+      </w:r>
+      <w:r>
+        <w:rPr>
+          <w:rFonts w:ascii="Times New Roman" w:hAnsi="Times New Roman" w:cs="Times New Roman"/>
+          <w:sz w:val="22"/>
+          <w:szCs w:val="22"/>
+          <w:lang w:val="en-US"/>
+        </w:rPr>
+        <w:t>s</w:t>
       </w:r>
       <w:r>
         <w:rPr>
@@ -405,6 +445,211 @@
           <w:lang w:val="en-US"/>
         </w:rPr>
         <w:t>.</w:t>
+      </w:r>
+      <w:r>
+        <w:rPr>
+          <w:rFonts w:ascii="Times New Roman" w:hAnsi="Times New Roman" w:cs="Times New Roman"/>
+          <w:sz w:val="22"/>
+          <w:szCs w:val="22"/>
+          <w:lang w:val="en-US"/>
+        </w:rPr>
+        <w:t xml:space="preserve"> </w:t>
+      </w:r>
+      <w:r>
+        <w:rPr>
+          <w:rFonts w:ascii="Times New Roman" w:hAnsi="Times New Roman" w:cs="Times New Roman"/>
+          <w:sz w:val="22"/>
+          <w:szCs w:val="22"/>
+          <w:lang w:val="en-US"/>
+        </w:rPr>
+        <w:t>Also, please note that the nonlinear least squares regression function</w:t>
+      </w:r>
+      <w:r>
+        <w:rPr>
+          <w:rFonts w:ascii="Times New Roman" w:hAnsi="Times New Roman" w:cs="Times New Roman"/>
+          <w:i/>
+          <w:iCs/>
+          <w:sz w:val="22"/>
+          <w:szCs w:val="22"/>
+          <w:lang w:val="en-US"/>
+        </w:rPr>
+        <w:t xml:space="preserve"> </w:t>
+      </w:r>
+      <w:proofErr w:type="spellStart"/>
+      <w:r>
+        <w:rPr>
+          <w:rFonts w:ascii="Times New Roman" w:hAnsi="Times New Roman" w:cs="Times New Roman"/>
+          <w:i/>
+          <w:iCs/>
+          <w:sz w:val="22"/>
+          <w:szCs w:val="22"/>
+          <w:lang w:val="en-US"/>
+        </w:rPr>
+        <w:t>nls</w:t>
+      </w:r>
+      <w:proofErr w:type="spellEnd"/>
+      <w:r>
+        <w:rPr>
+          <w:rFonts w:ascii="Times New Roman" w:hAnsi="Times New Roman" w:cs="Times New Roman"/>
+          <w:sz w:val="22"/>
+          <w:szCs w:val="22"/>
+          <w:lang w:val="en-US"/>
+        </w:rPr>
+        <w:t xml:space="preserve"> in R must be given a ‘start’ list of rough parameter estimates. To do this efficiently, th</w:t>
+      </w:r>
+      <w:r>
+        <w:rPr>
+          <w:rFonts w:ascii="Times New Roman" w:hAnsi="Times New Roman" w:cs="Times New Roman"/>
+          <w:sz w:val="22"/>
+          <w:szCs w:val="22"/>
+          <w:lang w:val="en-US"/>
+        </w:rPr>
+        <w:t>is</w:t>
+      </w:r>
+      <w:r>
+        <w:rPr>
+          <w:rFonts w:ascii="Times New Roman" w:hAnsi="Times New Roman" w:cs="Times New Roman"/>
+          <w:sz w:val="22"/>
+          <w:szCs w:val="22"/>
+          <w:lang w:val="en-US"/>
+        </w:rPr>
+        <w:t xml:space="preserve"> script uses </w:t>
+      </w:r>
+      <w:r>
+        <w:rPr>
+          <w:rFonts w:ascii="Times New Roman" w:hAnsi="Times New Roman" w:cs="Times New Roman"/>
+          <w:sz w:val="22"/>
+          <w:szCs w:val="22"/>
+          <w:lang w:val="en-US"/>
+        </w:rPr>
+        <w:t xml:space="preserve">the </w:t>
+      </w:r>
+      <w:r>
+        <w:rPr>
+          <w:rFonts w:ascii="Times New Roman" w:hAnsi="Times New Roman" w:cs="Times New Roman"/>
+          <w:sz w:val="22"/>
+          <w:szCs w:val="22"/>
+          <w:lang w:val="en-US"/>
+        </w:rPr>
+        <w:t>parameter estimates in “</w:t>
+      </w:r>
+      <w:r>
+        <w:rPr>
+          <w:rFonts w:ascii="Times New Roman" w:hAnsi="Times New Roman" w:cs="Times New Roman"/>
+          <w:sz w:val="22"/>
+          <w:szCs w:val="22"/>
+          <w:lang w:val="en-US"/>
+        </w:rPr>
+        <w:t>Habitat t</w:t>
+      </w:r>
+      <w:r>
+        <w:rPr>
+          <w:rFonts w:ascii="Times New Roman" w:hAnsi="Times New Roman" w:cs="Times New Roman"/>
+          <w:sz w:val="22"/>
+          <w:szCs w:val="22"/>
+          <w:lang w:val="en-US"/>
+        </w:rPr>
+        <w:t>emperature</w:t>
+      </w:r>
+      <w:r>
+        <w:rPr>
+          <w:rFonts w:ascii="Times New Roman" w:hAnsi="Times New Roman" w:cs="Times New Roman"/>
+          <w:sz w:val="22"/>
+          <w:szCs w:val="22"/>
+          <w:lang w:val="en-US"/>
+        </w:rPr>
+        <w:t xml:space="preserve"> parameters</w:t>
+      </w:r>
+      <w:r>
+        <w:rPr>
+          <w:rFonts w:ascii="Times New Roman" w:hAnsi="Times New Roman" w:cs="Times New Roman"/>
+          <w:sz w:val="22"/>
+          <w:szCs w:val="22"/>
+          <w:lang w:val="en-US"/>
+        </w:rPr>
+        <w:t xml:space="preserve">.csv” in the ‘start’ list of </w:t>
+      </w:r>
+      <w:proofErr w:type="spellStart"/>
+      <w:r>
+        <w:rPr>
+          <w:rFonts w:ascii="Times New Roman" w:hAnsi="Times New Roman" w:cs="Times New Roman"/>
+          <w:i/>
+          <w:iCs/>
+          <w:sz w:val="22"/>
+          <w:szCs w:val="22"/>
+          <w:lang w:val="en-US"/>
+        </w:rPr>
+        <w:t>nls</w:t>
+      </w:r>
+      <w:proofErr w:type="spellEnd"/>
+      <w:r>
+        <w:rPr>
+          <w:rFonts w:ascii="Times New Roman" w:hAnsi="Times New Roman" w:cs="Times New Roman"/>
+          <w:sz w:val="22"/>
+          <w:szCs w:val="22"/>
+          <w:lang w:val="en-US"/>
+        </w:rPr>
+        <w:t xml:space="preserve">, which is a circular method for parameter </w:t>
+      </w:r>
+      <w:r>
+        <w:rPr>
+          <w:rFonts w:ascii="Times New Roman" w:hAnsi="Times New Roman" w:cs="Times New Roman"/>
+          <w:sz w:val="22"/>
+          <w:szCs w:val="22"/>
+          <w:lang w:val="en-US"/>
+        </w:rPr>
+        <w:t>estimation</w:t>
+      </w:r>
+      <w:r>
+        <w:rPr>
+          <w:rFonts w:ascii="Times New Roman" w:hAnsi="Times New Roman" w:cs="Times New Roman"/>
+          <w:sz w:val="22"/>
+          <w:szCs w:val="22"/>
+          <w:lang w:val="en-US"/>
+        </w:rPr>
+        <w:t xml:space="preserve">. All parameters, however, were initially estimated by providing rough estimates in the ‘start’ list of </w:t>
+      </w:r>
+      <w:proofErr w:type="spellStart"/>
+      <w:r>
+        <w:rPr>
+          <w:rFonts w:ascii="Times New Roman" w:hAnsi="Times New Roman" w:cs="Times New Roman"/>
+          <w:i/>
+          <w:iCs/>
+          <w:sz w:val="22"/>
+          <w:szCs w:val="22"/>
+          <w:lang w:val="en-US"/>
+        </w:rPr>
+        <w:t>nls</w:t>
+      </w:r>
+      <w:proofErr w:type="spellEnd"/>
+      <w:r>
+        <w:rPr>
+          <w:rFonts w:ascii="Times New Roman" w:hAnsi="Times New Roman" w:cs="Times New Roman"/>
+          <w:sz w:val="22"/>
+          <w:szCs w:val="22"/>
+          <w:lang w:val="en-US"/>
+        </w:rPr>
+        <w:t xml:space="preserve">, and can thus be estimated </w:t>
+      </w:r>
+      <w:r>
+        <w:rPr>
+          <w:rFonts w:ascii="Times New Roman" w:hAnsi="Times New Roman" w:cs="Times New Roman"/>
+          <w:i/>
+          <w:iCs/>
+          <w:sz w:val="22"/>
+          <w:szCs w:val="22"/>
+          <w:lang w:val="en-US"/>
+        </w:rPr>
+        <w:t xml:space="preserve">a priori </w:t>
+      </w:r>
+      <w:r>
+        <w:rPr>
+          <w:rFonts w:ascii="Times New Roman" w:hAnsi="Times New Roman" w:cs="Times New Roman"/>
+          <w:sz w:val="22"/>
+          <w:szCs w:val="22"/>
+          <w:lang w:val="en-US"/>
+        </w:rPr>
+        <w:t>by ‘seeding’ each parameter column in “Habitat temperature parameters.csv” with a rough estimate of each parameter.</w:t>
       </w:r>
     </w:p>
     <w:p>
@@ -927,25 +1172,7 @@
           <w:szCs w:val="22"/>
           <w:lang w:val="en-US"/>
         </w:rPr>
-        <w:t xml:space="preserve">Set all = TRUE if the script is to be run for all </w:t>
-      </w:r>
-      <w:r>
-        <w:rPr>
-          <w:rFonts w:ascii="Times New Roman" w:hAnsi="Times New Roman" w:cs="Times New Roman"/>
-          <w:sz w:val="22"/>
-          <w:szCs w:val="22"/>
-          <w:lang w:val="en-US"/>
-        </w:rPr>
-        <w:t>locations</w:t>
-      </w:r>
-      <w:r>
-        <w:rPr>
-          <w:rFonts w:ascii="Times New Roman" w:hAnsi="Times New Roman" w:cs="Times New Roman"/>
-          <w:sz w:val="22"/>
-          <w:szCs w:val="22"/>
-          <w:lang w:val="en-US"/>
-        </w:rPr>
-        <w:t xml:space="preserve"> in </w:t>
+        <w:t xml:space="preserve">Set all = TRUE if the script is to be run for all locations in </w:t>
       </w:r>
       <w:r>
         <w:rPr>
@@ -963,16 +1190,7 @@
           <w:szCs w:val="22"/>
           <w:lang w:val="en-US"/>
         </w:rPr>
-        <w:t>Habitat t</w:t>
-      </w:r>
-      <w:r>
-        <w:rPr>
-          <w:rFonts w:ascii="Times New Roman" w:hAnsi="Times New Roman" w:cs="Times New Roman"/>
-          <w:sz w:val="22"/>
-          <w:szCs w:val="22"/>
-          <w:lang w:val="en-US"/>
-        </w:rPr>
-        <w:t>emperature parameters.csv</w:t>
+        <w:t>Habitat temperature parameters.csv</w:t>
       </w:r>
       <w:r>
         <w:rPr>
@@ -990,43 +1208,7 @@
           <w:szCs w:val="22"/>
           <w:lang w:val="en-US"/>
         </w:rPr>
-        <w:t xml:space="preserve"> or set all = FALSE if the script is to be run</w:t>
-      </w:r>
-      <w:r>
-        <w:rPr>
-          <w:rFonts w:ascii="Times New Roman" w:hAnsi="Times New Roman" w:cs="Times New Roman"/>
-          <w:sz w:val="22"/>
-          <w:szCs w:val="22"/>
-          <w:lang w:val="en-US"/>
-        </w:rPr>
-        <w:t xml:space="preserve"> just</w:t>
-      </w:r>
-      <w:r>
-        <w:rPr>
-          <w:rFonts w:ascii="Times New Roman" w:hAnsi="Times New Roman" w:cs="Times New Roman"/>
-          <w:sz w:val="22"/>
-          <w:szCs w:val="22"/>
-          <w:lang w:val="en-US"/>
-        </w:rPr>
-        <w:t xml:space="preserve"> for the specified </w:t>
-      </w:r>
-      <w:r>
-        <w:rPr>
-          <w:rFonts w:ascii="Times New Roman" w:hAnsi="Times New Roman" w:cs="Times New Roman"/>
-          <w:sz w:val="22"/>
-          <w:szCs w:val="22"/>
-          <w:lang w:val="en-US"/>
-        </w:rPr>
-        <w:t>loc</w:t>
-      </w:r>
-      <w:r>
-        <w:rPr>
-          <w:rFonts w:ascii="Times New Roman" w:hAnsi="Times New Roman" w:cs="Times New Roman"/>
-          <w:sz w:val="22"/>
-          <w:szCs w:val="22"/>
-          <w:lang w:val="en-US"/>
-        </w:rPr>
-        <w:t>ation.</w:t>
+        <w:t xml:space="preserve"> or set all = FALSE if the script is to be run just for the specified location.</w:t>
       </w:r>
     </w:p>
     <w:p>

</xml_diff>